<commit_message>
Images / Dialogue, pushed onto my repo
</commit_message>
<xml_diff>
--- a/Dialogue.docx
+++ b/Dialogue.docx
@@ -4,162 +4,658 @@
   <w:body>
     <w:p>
       <w:r>
-        <w:t xml:space="preserve">It’s OK </w:t>
-      </w:r>
-      <w:r>
-        <w:t>sweetie</w:t>
-      </w:r>
-      <w:r>
-        <w:t>. Everyone needs</w:t>
-      </w:r>
-      <w:r>
-        <w:t xml:space="preserve"> help sometimes.</w:t>
-      </w:r>
-    </w:p>
-    <w:p>
-      <w:r>
-        <w:t>Sometimes all you can do is pick up the pieces and start again.</w:t>
-      </w:r>
-    </w:p>
-    <w:p>
-      <w:r>
-        <w:t>You’re not alone. Even at your lowest point, you’ll never be alone.</w:t>
-      </w:r>
-    </w:p>
-    <w:p>
-      <w:r>
-        <w:t>Deep breaths, honey</w:t>
-      </w:r>
-      <w:r>
-        <w:t xml:space="preserve"> one at a time. Then we’ll go from there.</w:t>
+        <w:t>Bully 1: What a loser!</w:t>
+      </w:r>
+    </w:p>
+    <w:p>
+      <w:r>
+        <w:t>Bully 2: Spineless!</w:t>
+      </w:r>
+    </w:p>
+    <w:p>
+      <w:r>
+        <w:t xml:space="preserve">Bully 3: He’s been </w:t>
+      </w:r>
+      <w:r>
+        <w:t>disarmed</w:t>
+      </w:r>
+      <w:r>
+        <w:t>!</w:t>
+      </w:r>
+    </w:p>
+    <w:p>
+      <w:r>
+        <w:t>Bully</w:t>
+      </w:r>
+      <w:r>
+        <w:t xml:space="preserve"> 2</w:t>
+      </w:r>
+      <w:r>
+        <w:t>:</w:t>
+      </w:r>
+      <w:r>
+        <w:t xml:space="preserve"> Of course no</w:t>
+      </w:r>
+      <w:r>
+        <w:t xml:space="preserve">BODY </w:t>
+      </w:r>
+      <w:r>
+        <w:t xml:space="preserve">likes you. You don’t even have </w:t>
+      </w:r>
+      <w:r>
+        <w:t xml:space="preserve">one </w:t>
+      </w:r>
+      <w:r>
+        <w:t>of your own!</w:t>
+      </w:r>
+    </w:p>
+    <w:p>
+      <w:r>
+        <w:t>Bully 1: What a bonehead!</w:t>
+      </w:r>
+    </w:p>
+    <w:p>
+      <w:pPr>
+        <w:rPr>
+          <w:i/>
+        </w:rPr>
+      </w:pPr>
+      <w:r>
+        <w:rPr>
+          <w:i/>
+        </w:rPr>
+        <w:t>(Bullies laugh.)</w:t>
+      </w:r>
+    </w:p>
+    <w:p>
+      <w:r>
+        <w:t>Bully 1:</w:t>
+      </w:r>
+      <w:r>
+        <w:t xml:space="preserve"> Don’t bother hanging out with us again. Creep.</w:t>
+      </w:r>
+      <w:r>
+        <w:t xml:space="preserve"> </w:t>
+      </w:r>
+    </w:p>
+    <w:p>
+      <w:r>
+        <w:t>Bully 2: You’ll never amount to anything.</w:t>
+      </w:r>
+    </w:p>
+    <w:p>
+      <w:r>
+        <w:t>Bully 3: Loser.</w:t>
+      </w:r>
+    </w:p>
+    <w:p>
+      <w:pPr>
+        <w:rPr>
+          <w:i/>
+        </w:rPr>
+      </w:pPr>
+      <w:r>
+        <w:rPr>
+          <w:i/>
+        </w:rPr>
+        <w:t>(Bullies leave.)</w:t>
       </w:r>
     </w:p>
     <w:p/>
     <w:p>
       <w:r>
-        <w:t>Rock puzzle:</w:t>
-      </w:r>
-    </w:p>
-    <w:p>
-      <w:r>
-        <w:rPr>
-          <w:i/>
-        </w:rPr>
-        <w:t>[When at plate]</w:t>
-      </w:r>
-      <w:r>
-        <w:t>:</w:t>
-      </w:r>
-    </w:p>
-    <w:p>
-      <w:r>
-        <w:t>What an odd-looking plate. Maybe try putting something heavy on top?</w:t>
-      </w:r>
-    </w:p>
-    <w:p>
-      <w:r>
-        <w:t>Maybe try putting something on top of this plate?</w:t>
-      </w:r>
-    </w:p>
-    <w:p>
-      <w:r>
-        <w:t>What an inconspicuous place to put a plate. It’s almost as if you should put things on top of it…</w:t>
+        <w:t>Skelebum: …</w:t>
+      </w:r>
+      <w:r>
+        <w:t>………………</w:t>
+      </w:r>
+      <w:r>
+        <w:t>…</w:t>
+      </w:r>
+    </w:p>
+    <w:p>
+      <w:pPr>
+        <w:rPr>
+          <w:i/>
+        </w:rPr>
+      </w:pPr>
+      <w:r>
+        <w:rPr>
+          <w:i/>
+        </w:rPr>
+        <w:t xml:space="preserve">(Scene fades in. Skelebum is just a </w:t>
+      </w:r>
+      <w:r>
+        <w:rPr>
+          <w:i/>
+        </w:rPr>
+        <w:t xml:space="preserve">head </w:t>
+      </w:r>
+      <w:r>
+        <w:rPr>
+          <w:i/>
+        </w:rPr>
+        <w:t>sitting in the middle of Level 1 / Pre-Level.)</w:t>
+      </w:r>
+    </w:p>
+    <w:p>
+      <w:r>
+        <w:t>Skelemom: Sweetie, what’s the matter?</w:t>
+      </w:r>
+    </w:p>
+    <w:p>
+      <w:r>
+        <w:t xml:space="preserve">Skelebum: </w:t>
+      </w:r>
+      <w:r>
+        <w:rPr>
+          <w:i/>
+        </w:rPr>
+        <w:t>(Mom?)</w:t>
+      </w:r>
+    </w:p>
+    <w:p>
+      <w:r>
+        <w:t>Skeledad: Is everything all right?</w:t>
+      </w:r>
+    </w:p>
+    <w:p>
+      <w:pPr>
+        <w:rPr>
+          <w:i/>
+        </w:rPr>
+      </w:pPr>
+      <w:r>
+        <w:t xml:space="preserve">Skelebum: </w:t>
+      </w:r>
+      <w:r>
+        <w:rPr>
+          <w:i/>
+        </w:rPr>
+        <w:t>(Dad?)</w:t>
+      </w:r>
+    </w:p>
+    <w:p>
+      <w:r>
+        <w:t xml:space="preserve">Skelebum: </w:t>
+      </w:r>
+      <w:r>
+        <w:rPr>
+          <w:i/>
+        </w:rPr>
+        <w:t>(Where are you?? Where did you go??)</w:t>
+      </w:r>
+    </w:p>
+    <w:p>
+      <w:r>
+        <w:t>Skelemom: Just take deep breaths, my darling. One at a time.</w:t>
+      </w:r>
+    </w:p>
+    <w:p>
+      <w:r>
+        <w:t>Skeledad: Did you hurt yourself anywhere? Can you walk?</w:t>
+      </w:r>
+    </w:p>
+    <w:p>
+      <w:r>
+        <w:t>Skelebum: …………………………</w:t>
+      </w:r>
+      <w:r>
+        <w:t>.</w:t>
+      </w:r>
+      <w:r>
+        <w:t>.</w:t>
+      </w:r>
+      <w:r>
+        <w:rPr>
+          <w:i/>
+        </w:rPr>
+        <w:t>(I guess</w:t>
+      </w:r>
+      <w:r>
+        <w:rPr>
+          <w:i/>
+        </w:rPr>
+        <w:t xml:space="preserve"> I can move</w:t>
+      </w:r>
+      <w:r>
+        <w:rPr>
+          <w:i/>
+        </w:rPr>
+        <w:t>…but…)</w:t>
+      </w:r>
+    </w:p>
+    <w:p>
+      <w:r>
+        <w:t xml:space="preserve">Skeledad: </w:t>
+      </w:r>
+      <w:r>
+        <w:t xml:space="preserve">Everything will be OK. First, let’s get you out of </w:t>
+      </w:r>
+      <w:r>
+        <w:t>here. One step at a time.</w:t>
+      </w:r>
+    </w:p>
+    <w:p>
+      <w:r>
+        <w:t>Skelebum: ………</w:t>
+      </w:r>
+      <w:r>
+        <w:rPr>
+          <w:i/>
+        </w:rPr>
+        <w:t>(OK…)</w:t>
+      </w:r>
+    </w:p>
+    <w:p>
+      <w:pPr>
+        <w:rPr>
+          <w:i/>
+        </w:rPr>
+      </w:pPr>
+      <w:r>
+        <w:rPr>
+          <w:i/>
+        </w:rPr>
+        <w:t>(Scene fades out a Skelebum moves around.)</w:t>
+      </w:r>
+    </w:p>
+    <w:p>
+      <w:r>
+        <w:rPr>
+          <w:i/>
+        </w:rPr>
+        <w:t>(Scene fades in at Level 1.)</w:t>
       </w:r>
     </w:p>
     <w:p/>
     <w:p>
       <w:r>
-        <w:t>Wire puzzle:</w:t>
-      </w:r>
-    </w:p>
-    <w:p>
-      <w:r>
-        <w:rPr>
-          <w:i/>
-        </w:rPr>
-        <w:t>[When at plug]</w:t>
-      </w:r>
-      <w:r>
-        <w:t>:</w:t>
-      </w:r>
-    </w:p>
-    <w:p>
-      <w:r>
-        <w:t>Oh dear. You can’t power this without electricity!</w:t>
-      </w:r>
-    </w:p>
-    <w:p>
-      <w:r>
-        <w:t>I wonder if you can get something around here to power this device?</w:t>
+        <w:t>Skelemom: You need to get out…</w:t>
+      </w:r>
+      <w:r>
+        <w:t>can you take a closer look at what we’re got in this room</w:t>
+      </w:r>
+      <w:r>
+        <w:t>?</w:t>
+      </w:r>
+    </w:p>
+    <w:p>
+      <w:r>
+        <w:rPr>
+          <w:i/>
+        </w:rPr>
+        <w:t xml:space="preserve"> (After player solves puzzle.)</w:t>
+      </w:r>
+    </w:p>
+    <w:p>
+      <w:r>
+        <w:t>Skeledad: Way to get aHEAD of that one!</w:t>
+      </w:r>
+    </w:p>
+    <w:p>
+      <w:r>
+        <w:lastRenderedPageBreak/>
+        <w:t>Ske</w:t>
+      </w:r>
+      <w:r>
+        <w:t>lemom: Just keep moving forward, and you’ll be out in no time.</w:t>
+      </w:r>
+    </w:p>
+    <w:p>
+      <w:pPr>
+        <w:rPr>
+          <w:i/>
+        </w:rPr>
+      </w:pPr>
+      <w:r>
+        <w:rPr>
+          <w:i/>
+        </w:rPr>
+        <w:t>(Scene fades out.)</w:t>
+      </w:r>
+    </w:p>
+    <w:p>
+      <w:r>
+        <w:rPr>
+          <w:i/>
+        </w:rPr>
+        <w:t>(Scene fades in at Level 2.)</w:t>
       </w:r>
     </w:p>
     <w:p/>
     <w:p>
-      <w:r>
-        <w:t>Bush puzzle:</w:t>
-      </w:r>
-    </w:p>
-    <w:p>
-      <w:r>
-        <w:rPr>
-          <w:i/>
-        </w:rPr>
-        <w:t>[When at bush]</w:t>
-      </w:r>
-      <w:r>
-        <w:t>:</w:t>
-      </w:r>
-    </w:p>
-    <w:p>
-      <w:r>
-        <w:t>What thick foliage! It doesn’t look like you’ll be able to push your way through this.</w:t>
-      </w:r>
-    </w:p>
-    <w:p>
-      <w:r>
-        <w:t>I don’t think you’ll be able to push your way through without some help, dear.</w:t>
+      <w:pPr>
+        <w:rPr>
+          <w:i/>
+        </w:rPr>
+      </w:pPr>
+      <w:r>
+        <w:rPr>
+          <w:i/>
+        </w:rPr>
+        <w:t>(After picking up torso)</w:t>
+      </w:r>
+    </w:p>
+    <w:p>
+      <w:r>
+        <w:t>Skelemom: See, dear?</w:t>
+      </w:r>
+      <w:r>
+        <w:t xml:space="preserve"> You’re already found your torso! You’ll be able to pull yourself together easily.</w:t>
+      </w:r>
+    </w:p>
+    <w:p>
+      <w:r>
+        <w:t>Skeledad: CHEST keep on going! We know it’s tough, but we believe in you!</w:t>
+      </w:r>
+    </w:p>
+    <w:p>
+      <w:pPr>
+        <w:rPr>
+          <w:i/>
+        </w:rPr>
+      </w:pPr>
+      <w:r>
+        <w:rPr>
+          <w:i/>
+        </w:rPr>
+        <w:t>(Scene fades out.)</w:t>
+      </w:r>
+    </w:p>
+    <w:p>
+      <w:pPr>
+        <w:rPr>
+          <w:i/>
+        </w:rPr>
+      </w:pPr>
+      <w:r>
+        <w:rPr>
+          <w:i/>
+        </w:rPr>
+        <w:t>(Scene fades in at Level 3.)</w:t>
       </w:r>
     </w:p>
     <w:p/>
     <w:p>
       <w:r>
-        <w:t>Fire puzzle:</w:t>
-      </w:r>
-    </w:p>
-    <w:p>
-      <w:r>
-        <w:rPr>
-          <w:i/>
-        </w:rPr>
-        <w:t>[When at fire]</w:t>
-      </w:r>
-      <w:r>
-        <w:t>:</w:t>
-      </w:r>
-    </w:p>
-    <w:p>
-      <w:r>
-        <w:t xml:space="preserve">Oh goodness! </w:t>
-      </w:r>
-      <w:r>
-        <w:t>This is a rather hot situation. I wonder if you can cool it down a little?</w:t>
-      </w:r>
-    </w:p>
-    <w:p>
-      <w:r>
-        <w:t xml:space="preserve">You are </w:t>
-      </w:r>
-      <w:r>
-        <w:rPr>
-          <w:i/>
-        </w:rPr>
-        <w:t>not</w:t>
-      </w:r>
-      <w:r>
-        <w:t xml:space="preserve"> walking through that fire, young man.</w:t>
+        <w:rPr>
+          <w:i/>
+        </w:rPr>
+        <w:t>(After picking up arm 1)</w:t>
+      </w:r>
+    </w:p>
+    <w:p>
+      <w:r>
+        <w:t>Skelemom: Sometimes all you can do is pick up the pieces and start again.</w:t>
+      </w:r>
+    </w:p>
+    <w:p/>
+    <w:p>
+      <w:r>
+        <w:rPr>
+          <w:i/>
+        </w:rPr>
+        <w:t>(After picking up arm 2)</w:t>
+      </w:r>
+      <w:r>
+        <w:t xml:space="preserve"> </w:t>
+      </w:r>
+    </w:p>
+    <w:p>
+      <w:r>
+        <w:t>Skeledad: I can see you’re no longer disarmed.</w:t>
+      </w:r>
+    </w:p>
+    <w:p>
+      <w:r>
+        <w:t>Skelemom: Not very humerus, my dear…</w:t>
+      </w:r>
+    </w:p>
+    <w:p/>
+    <w:p>
+      <w:r>
+        <w:rPr>
+          <w:i/>
+        </w:rPr>
+        <w:t>(After picking up leg 1)</w:t>
+      </w:r>
+    </w:p>
+    <w:p>
+      <w:r>
+        <w:t>Skelemom: You’re almost there, my darling.</w:t>
+      </w:r>
+    </w:p>
+    <w:p/>
+    <w:p>
+      <w:r>
+        <w:rPr>
+          <w:i/>
+        </w:rPr>
+        <w:t>(After picking up leg 2)</w:t>
+      </w:r>
+    </w:p>
+    <w:p>
+      <w:r>
+        <w:t>Skelemom: I knew you could pick yourself up</w:t>
+      </w:r>
+      <w:r>
+        <w:t xml:space="preserve"> again!</w:t>
+      </w:r>
+    </w:p>
+    <w:p>
+      <w:r>
+        <w:rPr>
+          <w:i/>
+        </w:rPr>
+        <w:t>(Fade out to black.)</w:t>
+      </w:r>
+    </w:p>
+    <w:p>
+      <w:pPr>
+        <w:rPr>
+          <w:i/>
+        </w:rPr>
+      </w:pPr>
+      <w:r>
+        <w:rPr>
+          <w:i/>
+        </w:rPr>
+        <w:t>(Fade in to final scene.)</w:t>
+      </w:r>
+    </w:p>
+    <w:p/>
+    <w:p>
+      <w:r>
+        <w:t xml:space="preserve">Skelebum: </w:t>
+      </w:r>
+      <w:r>
+        <w:rPr>
+          <w:i/>
+        </w:rPr>
+        <w:t>(Mom? Dad?)</w:t>
+      </w:r>
+    </w:p>
+    <w:p>
+      <w:r>
+        <w:t>Skelemom: There you are!</w:t>
+      </w:r>
+    </w:p>
+    <w:p>
+      <w:r>
+        <w:t>Skelemom: We’ve been looking all over for you! Where did you go?</w:t>
+      </w:r>
+    </w:p>
+    <w:p>
+      <w:r>
+        <w:t>Skelebum</w:t>
       </w:r>
       <w:bookmarkStart w:id="0" w:name="_GoBack"/>
       <w:bookmarkEnd w:id="0"/>
+    </w:p>
+    <w:p>
+      <w:r>
+        <w:lastRenderedPageBreak/>
+        <w:t xml:space="preserve">It’s OK </w:t>
+      </w:r>
+      <w:r>
+        <w:t>sweetie</w:t>
+      </w:r>
+      <w:r>
+        <w:t>. Everyone needs</w:t>
+      </w:r>
+      <w:r>
+        <w:t xml:space="preserve"> help sometimes.</w:t>
+      </w:r>
+    </w:p>
+    <w:p>
+      <w:r>
+        <w:t>Sometimes all you can do is pick up the pieces and start again.</w:t>
+      </w:r>
+    </w:p>
+    <w:p>
+      <w:r>
+        <w:t>You’re not alone. Even at your lowest point, you’ll never be alone.</w:t>
+      </w:r>
+    </w:p>
+    <w:p>
+      <w:r>
+        <w:t>Deep breaths, honey</w:t>
+      </w:r>
+      <w:r>
+        <w:t xml:space="preserve"> one at a time. Then we’ll go from there.</w:t>
+      </w:r>
+    </w:p>
+    <w:p/>
+    <w:p>
+      <w:r>
+        <w:t>Rock puzzle:</w:t>
+      </w:r>
+    </w:p>
+    <w:p>
+      <w:r>
+        <w:rPr>
+          <w:i/>
+        </w:rPr>
+        <w:t>[When at plate]</w:t>
+      </w:r>
+      <w:r>
+        <w:t>:</w:t>
+      </w:r>
+    </w:p>
+    <w:p>
+      <w:r>
+        <w:t>What an odd-looking plate. Maybe try putting something heavy on top?</w:t>
+      </w:r>
+    </w:p>
+    <w:p>
+      <w:r>
+        <w:t>Maybe try putting something on top of this plate?</w:t>
+      </w:r>
+    </w:p>
+    <w:p>
+      <w:r>
+        <w:t>What an inconspicuous place to put a plate. It’s almost as if you should put things on top of it…</w:t>
+      </w:r>
+    </w:p>
+    <w:p/>
+    <w:p>
+      <w:r>
+        <w:t>Wire puzzle:</w:t>
+      </w:r>
+    </w:p>
+    <w:p>
+      <w:r>
+        <w:rPr>
+          <w:i/>
+        </w:rPr>
+        <w:t>[When at plug]</w:t>
+      </w:r>
+      <w:r>
+        <w:t>:</w:t>
+      </w:r>
+    </w:p>
+    <w:p>
+      <w:r>
+        <w:t>Oh dear. You can’t power this without electricity!</w:t>
+      </w:r>
+    </w:p>
+    <w:p>
+      <w:r>
+        <w:t>I wonder if you can get something around here to power this device?</w:t>
+      </w:r>
+    </w:p>
+    <w:p/>
+    <w:p>
+      <w:r>
+        <w:t>Bush puzzle:</w:t>
+      </w:r>
+    </w:p>
+    <w:p>
+      <w:r>
+        <w:rPr>
+          <w:i/>
+        </w:rPr>
+        <w:t>[When at bush]</w:t>
+      </w:r>
+      <w:r>
+        <w:t>:</w:t>
+      </w:r>
+    </w:p>
+    <w:p>
+      <w:r>
+        <w:t>What thick foliage! It doesn’t look like you’ll be able to push your way through this.</w:t>
+      </w:r>
+    </w:p>
+    <w:p>
+      <w:r>
+        <w:t>I don’t think you’ll be able to push your way through without some help, dear.</w:t>
+      </w:r>
+    </w:p>
+    <w:p/>
+    <w:p>
+      <w:r>
+        <w:t>Fire puzzle:</w:t>
+      </w:r>
+    </w:p>
+    <w:p>
+      <w:r>
+        <w:rPr>
+          <w:i/>
+        </w:rPr>
+        <w:t>[When at fire]</w:t>
+      </w:r>
+      <w:r>
+        <w:t>:</w:t>
+      </w:r>
+    </w:p>
+    <w:p>
+      <w:r>
+        <w:t xml:space="preserve">Oh goodness! </w:t>
+      </w:r>
+      <w:r>
+        <w:t>This is a rather hot situation. I wonder if you can cool it down a little?</w:t>
+      </w:r>
+    </w:p>
+    <w:p>
+      <w:r>
+        <w:t xml:space="preserve">You are </w:t>
+      </w:r>
+      <w:r>
+        <w:rPr>
+          <w:i/>
+        </w:rPr>
+        <w:t>not</w:t>
+      </w:r>
+      <w:r>
+        <w:t xml:space="preserve"> walking through that fire, </w:t>
+      </w:r>
+      <w:r>
+        <w:t>child</w:t>
+      </w:r>
+      <w:r>
+        <w:t>.</w:t>
+      </w:r>
     </w:p>
     <w:sectPr>
       <w:pgSz w:w="12240" w:h="15840"/>
@@ -568,6 +1064,7 @@
   <w:style w:type="character" w:default="1" w:styleId="DefaultParagraphFont">
     <w:name w:val="Default Paragraph Font"/>
     <w:uiPriority w:val="1"/>
+    <w:semiHidden/>
     <w:unhideWhenUsed/>
   </w:style>
   <w:style w:type="table" w:default="1" w:styleId="TableNormal">

</xml_diff>